<commit_message>
Fixed : see extended note, answer to question 3 added
name of the LifeCIcle from scrum to agile,
</commit_message>
<xml_diff>
--- a/Scrum.docx
+++ b/Scrum.docx
@@ -8,11 +8,16 @@
           <w:u w:val="single"/>
         </w:rPr>
       </w:pPr>
+      <w:proofErr w:type="gramStart"/>
+      <w:r>
+        <w:t>3)</w:t>
+      </w:r>
       <w:proofErr w:type="spellStart"/>
       <w:r>
-        <w:t>Scrum</w:t>
+        <w:t>Agile</w:t>
       </w:r>
       <w:proofErr w:type="spellEnd"/>
+      <w:proofErr w:type="gramEnd"/>
       <w:r>
         <w:t xml:space="preserve">, para manter a saída de </w:t>
       </w:r>
@@ -32,6 +37,54 @@
       <w:r>
         <w:br/>
       </w:r>
+    </w:p>
+    <w:p>
+      <w:pPr>
+        <w:rPr>
+          <w:u w:val="single"/>
+        </w:rPr>
+      </w:pPr>
+      <w:r>
+        <w:rPr>
+          <w:u w:val="single"/>
+        </w:rPr>
+        <w:t xml:space="preserve">4)  </w:t>
+      </w:r>
+      <w:proofErr w:type="gramStart"/>
+      <w:r>
+        <w:rPr>
+          <w:u w:val="single"/>
+        </w:rPr>
+        <w:t>Sim,  e</w:t>
+      </w:r>
+      <w:proofErr w:type="gramEnd"/>
+      <w:r>
+        <w:rPr>
+          <w:u w:val="single"/>
+        </w:rPr>
+        <w:t xml:space="preserve"> bem facilmente nesse caso, sendo provavelmente o recomendado, pois os ciclos de </w:t>
+      </w:r>
+      <w:proofErr w:type="spellStart"/>
+      <w:r>
+        <w:rPr>
+          <w:u w:val="single"/>
+        </w:rPr>
+        <w:t>scrum</w:t>
+      </w:r>
+      <w:proofErr w:type="spellEnd"/>
+      <w:r>
+        <w:rPr>
+          <w:u w:val="single"/>
+        </w:rPr>
+        <w:t xml:space="preserve"> são feitos para manter um cronograma de release fixo e continuo, sempre tendo algo novo para entregar</w:t>
+      </w:r>
+    </w:p>
+    <w:p>
+      <w:pPr>
+        <w:rPr>
+          <w:u w:val="single"/>
+        </w:rPr>
+      </w:pPr>
       <w:bookmarkStart w:id="0" w:name="_GoBack"/>
       <w:bookmarkEnd w:id="0"/>
     </w:p>

</xml_diff>